<commit_message>
fix link on resume
</commit_message>
<xml_diff>
--- a/docs/assets/pdfs/resumes/archived/post-college/DexterCarpenterResume 2024-08-11 (General Resume).docx
+++ b/docs/assets/pdfs/resumes/archived/post-college/DexterCarpenterResume 2024-08-11 (General Resume).docx
@@ -109,7 +109,21 @@
             <w:rStyle w:val="Hyperlink"/>
             <w:rFonts w:eastAsia="Times New Roman" w:cstheme="minorHAnsi"/>
           </w:rPr>
-          <w:t>dextercarpenter.github.io</w:t>
+          <w:t>dexterc</w:t>
+        </w:r>
+        <w:r>
+          <w:rPr>
+            <w:rStyle w:val="Hyperlink"/>
+            <w:rFonts w:eastAsia="Times New Roman" w:cstheme="minorHAnsi"/>
+          </w:rPr>
+          <w:t>a</w:t>
+        </w:r>
+        <w:r>
+          <w:rPr>
+            <w:rStyle w:val="Hyperlink"/>
+            <w:rFonts w:eastAsia="Times New Roman" w:cstheme="minorHAnsi"/>
+          </w:rPr>
+          <w:t>rpenter.github.io</w:t>
         </w:r>
       </w:hyperlink>
       <w:r>
@@ -121,8 +135,17 @@
             <w:rStyle w:val="Hyperlink"/>
             <w:rFonts w:eastAsia="Times New Roman" w:cstheme="minorHAnsi"/>
           </w:rPr>
-          <w:t>github.com/DexterCarpenter</w:t>
+          <w:t>github.com/</w:t>
         </w:r>
+        <w:proofErr w:type="spellStart"/>
+        <w:r>
+          <w:rPr>
+            <w:rStyle w:val="Hyperlink"/>
+            <w:rFonts w:eastAsia="Times New Roman" w:cstheme="minorHAnsi"/>
+          </w:rPr>
+          <w:t>DexterCarpenter</w:t>
+        </w:r>
+        <w:proofErr w:type="spellEnd"/>
       </w:hyperlink>
       <w:r>
         <w:rPr>
@@ -391,31 +414,19 @@
               <w:t>Jan.</w:t>
             </w:r>
             <w:r>
+              <w:t xml:space="preserve"> 2021 </w:t>
+            </w:r>
+            <w:r>
+              <w:t>–</w:t>
+            </w:r>
+            <w:r>
               <w:t xml:space="preserve"> </w:t>
             </w:r>
             <w:r>
-              <w:t>202</w:t>
-            </w:r>
-            <w:r>
-              <w:t>1</w:t>
-            </w:r>
-            <w:r>
-              <w:t xml:space="preserve"> </w:t>
-            </w:r>
-            <w:r>
-              <w:t>–</w:t>
-            </w:r>
-            <w:r>
-              <w:t xml:space="preserve"> </w:t>
-            </w:r>
-            <w:r>
               <w:t>Nov.</w:t>
             </w:r>
             <w:r>
-              <w:t xml:space="preserve"> 202</w:t>
-            </w:r>
-            <w:r>
-              <w:t>2</w:t>
+              <w:t xml:space="preserve"> 2022</w:t>
             </w:r>
           </w:p>
         </w:tc>
@@ -496,28 +507,19 @@
               <w:t>Jan.</w:t>
             </w:r>
             <w:r>
-              <w:t xml:space="preserve"> 20</w:t>
-            </w:r>
-            <w:r>
-              <w:t>16</w:t>
+              <w:t xml:space="preserve"> 2016 </w:t>
+            </w:r>
+            <w:r>
+              <w:t>–</w:t>
             </w:r>
             <w:r>
               <w:t xml:space="preserve"> </w:t>
             </w:r>
             <w:r>
-              <w:t>–</w:t>
-            </w:r>
-            <w:r>
-              <w:t xml:space="preserve"> </w:t>
-            </w:r>
-            <w:r>
               <w:t>Jun.</w:t>
             </w:r>
             <w:r>
-              <w:t xml:space="preserve"> 20</w:t>
-            </w:r>
-            <w:r>
-              <w:t>19</w:t>
+              <w:t xml:space="preserve"> 2019</w:t>
             </w:r>
           </w:p>
         </w:tc>
@@ -811,17 +813,12 @@
             <w:r>
               <w:rPr>
                 <w:rStyle w:val="Heading3Char"/>
+                <w:rFonts w:eastAsiaTheme="minorHAnsi"/>
               </w:rPr>
               <w:t>Portland Community College</w:t>
             </w:r>
             <w:r>
-              <w:t xml:space="preserve">, </w:t>
-            </w:r>
-            <w:r>
-              <w:t>Portland</w:t>
-            </w:r>
-            <w:r>
-              <w:t>, OR</w:t>
+              <w:t>, Portland, OR</w:t>
             </w:r>
           </w:p>
         </w:tc>
@@ -975,6 +972,7 @@
             <w:r>
               <w:rPr>
                 <w:rStyle w:val="Heading3Char"/>
+                <w:rFonts w:eastAsiaTheme="minorHAnsi"/>
               </w:rPr>
               <w:t>Cleveland High School</w:t>
             </w:r>
@@ -1002,13 +1000,7 @@
               <w:t>Sept.</w:t>
             </w:r>
             <w:r>
-              <w:t xml:space="preserve"> 201</w:t>
-            </w:r>
-            <w:r>
-              <w:t>5</w:t>
-            </w:r>
-            <w:r>
-              <w:t xml:space="preserve"> – </w:t>
+              <w:t xml:space="preserve"> 2015 – </w:t>
             </w:r>
             <w:r>
               <w:t>Jun.</w:t>
@@ -1145,10 +1137,7 @@
               <w:t>Mike</w:t>
             </w:r>
             <w:r>
-              <w:t xml:space="preserve"> Stewart</w:t>
-            </w:r>
-            <w:r>
-              <w:t>, Flyer of Record &amp; Mentor</w:t>
+              <w:t xml:space="preserve"> Stewart, Flyer of Record &amp; Mentor</w:t>
             </w:r>
           </w:p>
         </w:tc>
@@ -3623,6 +3612,7 @@
   <w:style w:type="character" w:default="1" w:styleId="DefaultParagraphFont">
     <w:name w:val="Default Paragraph Font"/>
     <w:uiPriority w:val="1"/>
+    <w:semiHidden/>
     <w:unhideWhenUsed/>
   </w:style>
   <w:style w:type="table" w:default="1" w:styleId="TableNormal">

</xml_diff>